<commit_message>
update assignment 5 report and statistics
</commit_message>
<xml_diff>
--- a/report/assign5/YueFang_AssignmentNo5.docx
+++ b/report/assign5/YueFang_AssignmentNo5.docx
@@ -103,18 +103,7 @@
           <w:sz w:val="36"/>
           <w:szCs w:val="36"/>
         </w:rPr>
-        <w:t xml:space="preserve">Assignment No </w:t>
-      </w:r>
-      <w:r>
-        <w:rPr>
-          <w:rFonts w:eastAsia="Times New Roman" w:cs="Times New Roman"/>
-          <w:b/>
-          <w:bCs/>
-          <w:color w:val="000000"/>
-          <w:sz w:val="36"/>
-          <w:szCs w:val="36"/>
-        </w:rPr>
-        <w:t>5</w:t>
+        <w:t>Assignment No 5</w:t>
       </w:r>
     </w:p>
     <w:p>
@@ -143,11 +132,21 @@
       <w:pPr>
         <w:pStyle w:val="10"/>
         <w:rPr>
-          <w:b/>
-          <w:sz w:val="28"/>
-          <w:szCs w:val="28"/>
-        </w:rPr>
-      </w:pPr>
+          <w:bCs/>
+          <w:sz w:val="21"/>
+          <w:szCs w:val="21"/>
+          <w:lang w:eastAsia="zh-CN"/>
+        </w:rPr>
+      </w:pPr>
+      <w:r>
+        <w:rPr>
+          <w:bCs/>
+          <w:sz w:val="21"/>
+          <w:szCs w:val="21"/>
+          <w:lang w:eastAsia="zh-CN"/>
+        </w:rPr>
+        <w:t>Figure out the efficacy of the parallelizing merge sort, based on experiments of different array size, different number of threads and the cutoff determination.</w:t>
+      </w:r>
     </w:p>
     <w:p>
       <w:pPr>
@@ -194,6 +193,406 @@
           <w:lang w:eastAsia="zh-CN"/>
         </w:rPr>
       </w:pPr>
+      <w:r>
+        <w:rPr>
+          <w:rFonts w:hint="default"/>
+          <w:bCs/>
+          <w:sz w:val="21"/>
+          <w:szCs w:val="21"/>
+          <w:lang w:eastAsia="zh-CN"/>
+        </w:rPr>
+        <w:t>Degree of parallelism: 15</w:t>
+      </w:r>
+    </w:p>
+    <w:p>
+      <w:pPr>
+        <w:pStyle w:val="10"/>
+        <w:rPr>
+          <w:rFonts w:hint="default"/>
+          <w:bCs/>
+          <w:sz w:val="21"/>
+          <w:szCs w:val="21"/>
+          <w:lang w:eastAsia="zh-CN"/>
+        </w:rPr>
+      </w:pPr>
+      <w:r>
+        <w:rPr>
+          <w:rFonts w:hint="default"/>
+          <w:bCs/>
+          <w:sz w:val="21"/>
+          <w:szCs w:val="21"/>
+          <w:lang w:eastAsia="zh-CN"/>
+        </w:rPr>
+        <w:t>The size of the array: 1000000</w:t>
+      </w:r>
+    </w:p>
+    <w:p>
+      <w:pPr>
+        <w:pStyle w:val="10"/>
+        <w:rPr>
+          <w:rFonts w:hint="default"/>
+          <w:bCs/>
+          <w:sz w:val="21"/>
+          <w:szCs w:val="21"/>
+          <w:lang w:eastAsia="zh-CN"/>
+        </w:rPr>
+      </w:pPr>
+      <w:r>
+        <w:rPr>
+          <w:rFonts w:hint="default"/>
+          <w:bCs/>
+          <w:sz w:val="21"/>
+          <w:szCs w:val="21"/>
+          <w:lang w:eastAsia="zh-CN"/>
+        </w:rPr>
+        <w:t>cutoff：20000</w:t>
+      </w:r>
+      <w:r>
+        <w:rPr>
+          <w:rFonts w:hint="default"/>
+          <w:bCs/>
+          <w:sz w:val="21"/>
+          <w:szCs w:val="21"/>
+          <w:lang w:eastAsia="zh-CN"/>
+        </w:rPr>
+        <w:tab/>
+      </w:r>
+      <w:r>
+        <w:rPr>
+          <w:rFonts w:hint="default"/>
+          <w:bCs/>
+          <w:sz w:val="21"/>
+          <w:szCs w:val="21"/>
+          <w:lang w:eastAsia="zh-CN"/>
+        </w:rPr>
+        <w:tab/>
+      </w:r>
+      <w:r>
+        <w:rPr>
+          <w:rFonts w:hint="default"/>
+          <w:bCs/>
+          <w:sz w:val="21"/>
+          <w:szCs w:val="21"/>
+          <w:lang w:eastAsia="zh-CN"/>
+        </w:rPr>
+        <w:t>10times Time:902ms</w:t>
+      </w:r>
+    </w:p>
+    <w:p>
+      <w:pPr>
+        <w:pStyle w:val="10"/>
+        <w:rPr>
+          <w:rFonts w:hint="default"/>
+          <w:bCs/>
+          <w:sz w:val="21"/>
+          <w:szCs w:val="21"/>
+          <w:lang w:eastAsia="zh-CN"/>
+        </w:rPr>
+      </w:pPr>
+      <w:r>
+        <w:rPr>
+          <w:rFonts w:hint="default"/>
+          <w:bCs/>
+          <w:sz w:val="21"/>
+          <w:szCs w:val="21"/>
+          <w:lang w:eastAsia="zh-CN"/>
+        </w:rPr>
+        <w:t>cutoff：40000</w:t>
+      </w:r>
+      <w:r>
+        <w:rPr>
+          <w:rFonts w:hint="default"/>
+          <w:bCs/>
+          <w:sz w:val="21"/>
+          <w:szCs w:val="21"/>
+          <w:lang w:eastAsia="zh-CN"/>
+        </w:rPr>
+        <w:tab/>
+      </w:r>
+      <w:r>
+        <w:rPr>
+          <w:rFonts w:hint="default"/>
+          <w:bCs/>
+          <w:sz w:val="21"/>
+          <w:szCs w:val="21"/>
+          <w:lang w:eastAsia="zh-CN"/>
+        </w:rPr>
+        <w:tab/>
+      </w:r>
+      <w:r>
+        <w:rPr>
+          <w:rFonts w:hint="default"/>
+          <w:bCs/>
+          <w:sz w:val="21"/>
+          <w:szCs w:val="21"/>
+          <w:lang w:eastAsia="zh-CN"/>
+        </w:rPr>
+        <w:t>10times Time:607ms</w:t>
+      </w:r>
+    </w:p>
+    <w:p>
+      <w:pPr>
+        <w:pStyle w:val="10"/>
+        <w:rPr>
+          <w:rFonts w:hint="default"/>
+          <w:bCs/>
+          <w:sz w:val="21"/>
+          <w:szCs w:val="21"/>
+          <w:lang w:eastAsia="zh-CN"/>
+        </w:rPr>
+      </w:pPr>
+      <w:r>
+        <w:rPr>
+          <w:rFonts w:hint="default"/>
+          <w:bCs/>
+          <w:sz w:val="21"/>
+          <w:szCs w:val="21"/>
+          <w:lang w:eastAsia="zh-CN"/>
+        </w:rPr>
+        <w:t>cutoff：60000</w:t>
+      </w:r>
+      <w:r>
+        <w:rPr>
+          <w:rFonts w:hint="default"/>
+          <w:bCs/>
+          <w:sz w:val="21"/>
+          <w:szCs w:val="21"/>
+          <w:lang w:eastAsia="zh-CN"/>
+        </w:rPr>
+        <w:tab/>
+      </w:r>
+      <w:r>
+        <w:rPr>
+          <w:rFonts w:hint="default"/>
+          <w:bCs/>
+          <w:sz w:val="21"/>
+          <w:szCs w:val="21"/>
+          <w:lang w:eastAsia="zh-CN"/>
+        </w:rPr>
+        <w:tab/>
+      </w:r>
+      <w:r>
+        <w:rPr>
+          <w:rFonts w:hint="default"/>
+          <w:bCs/>
+          <w:sz w:val="21"/>
+          <w:szCs w:val="21"/>
+          <w:lang w:eastAsia="zh-CN"/>
+        </w:rPr>
+        <w:t>10times Time:544ms</w:t>
+      </w:r>
+    </w:p>
+    <w:p>
+      <w:pPr>
+        <w:pStyle w:val="10"/>
+        <w:rPr>
+          <w:rFonts w:hint="default"/>
+          <w:bCs/>
+          <w:sz w:val="21"/>
+          <w:szCs w:val="21"/>
+          <w:lang w:eastAsia="zh-CN"/>
+        </w:rPr>
+      </w:pPr>
+      <w:r>
+        <w:rPr>
+          <w:rFonts w:hint="default"/>
+          <w:bCs/>
+          <w:sz w:val="21"/>
+          <w:szCs w:val="21"/>
+          <w:lang w:eastAsia="zh-CN"/>
+        </w:rPr>
+        <w:t>cutoff：80000</w:t>
+      </w:r>
+      <w:r>
+        <w:rPr>
+          <w:rFonts w:hint="default"/>
+          <w:bCs/>
+          <w:sz w:val="21"/>
+          <w:szCs w:val="21"/>
+          <w:lang w:eastAsia="zh-CN"/>
+        </w:rPr>
+        <w:tab/>
+      </w:r>
+      <w:r>
+        <w:rPr>
+          <w:rFonts w:hint="default"/>
+          <w:bCs/>
+          <w:sz w:val="21"/>
+          <w:szCs w:val="21"/>
+          <w:lang w:eastAsia="zh-CN"/>
+        </w:rPr>
+        <w:tab/>
+      </w:r>
+      <w:r>
+        <w:rPr>
+          <w:rFonts w:hint="default"/>
+          <w:bCs/>
+          <w:sz w:val="21"/>
+          <w:szCs w:val="21"/>
+          <w:lang w:eastAsia="zh-CN"/>
+        </w:rPr>
+        <w:t>10times Time:510ms</w:t>
+      </w:r>
+    </w:p>
+    <w:p>
+      <w:pPr>
+        <w:pStyle w:val="10"/>
+        <w:rPr>
+          <w:rFonts w:hint="default"/>
+          <w:bCs/>
+          <w:sz w:val="21"/>
+          <w:szCs w:val="21"/>
+          <w:lang w:eastAsia="zh-CN"/>
+        </w:rPr>
+      </w:pPr>
+      <w:r>
+        <w:rPr>
+          <w:rFonts w:hint="default"/>
+          <w:bCs/>
+          <w:sz w:val="21"/>
+          <w:szCs w:val="21"/>
+          <w:lang w:eastAsia="zh-CN"/>
+        </w:rPr>
+        <w:t>cutoff：100000</w:t>
+      </w:r>
+      <w:r>
+        <w:rPr>
+          <w:rFonts w:hint="default"/>
+          <w:bCs/>
+          <w:sz w:val="21"/>
+          <w:szCs w:val="21"/>
+          <w:lang w:eastAsia="zh-CN"/>
+        </w:rPr>
+        <w:tab/>
+      </w:r>
+      <w:r>
+        <w:rPr>
+          <w:rFonts w:hint="default"/>
+          <w:bCs/>
+          <w:sz w:val="21"/>
+          <w:szCs w:val="21"/>
+          <w:lang w:eastAsia="zh-CN"/>
+        </w:rPr>
+        <w:t>10times Time:423ms</w:t>
+      </w:r>
+    </w:p>
+    <w:p>
+      <w:pPr>
+        <w:pStyle w:val="10"/>
+        <w:rPr>
+          <w:rFonts w:hint="default"/>
+          <w:bCs/>
+          <w:sz w:val="21"/>
+          <w:szCs w:val="21"/>
+          <w:lang w:eastAsia="zh-CN"/>
+        </w:rPr>
+      </w:pPr>
+      <w:r>
+        <w:rPr>
+          <w:rFonts w:hint="default"/>
+          <w:bCs/>
+          <w:sz w:val="21"/>
+          <w:szCs w:val="21"/>
+          <w:lang w:eastAsia="zh-CN"/>
+        </w:rPr>
+        <w:t>cutoff：120000</w:t>
+      </w:r>
+      <w:r>
+        <w:rPr>
+          <w:rFonts w:hint="default"/>
+          <w:bCs/>
+          <w:sz w:val="21"/>
+          <w:szCs w:val="21"/>
+          <w:lang w:eastAsia="zh-CN"/>
+        </w:rPr>
+        <w:tab/>
+      </w:r>
+      <w:r>
+        <w:rPr>
+          <w:rFonts w:hint="default"/>
+          <w:bCs/>
+          <w:sz w:val="21"/>
+          <w:szCs w:val="21"/>
+          <w:lang w:eastAsia="zh-CN"/>
+        </w:rPr>
+        <w:t>10times Time:400ms</w:t>
+      </w:r>
+    </w:p>
+    <w:p>
+      <w:pPr>
+        <w:pStyle w:val="10"/>
+        <w:rPr>
+          <w:rFonts w:hint="default"/>
+          <w:bCs/>
+          <w:sz w:val="21"/>
+          <w:szCs w:val="21"/>
+          <w:lang w:eastAsia="zh-CN"/>
+        </w:rPr>
+      </w:pPr>
+      <w:r>
+        <w:rPr>
+          <w:rFonts w:hint="default"/>
+          <w:bCs/>
+          <w:sz w:val="21"/>
+          <w:szCs w:val="21"/>
+          <w:lang w:eastAsia="zh-CN"/>
+        </w:rPr>
+        <w:t>cutoff：140000</w:t>
+      </w:r>
+      <w:r>
+        <w:rPr>
+          <w:rFonts w:hint="default"/>
+          <w:bCs/>
+          <w:sz w:val="21"/>
+          <w:szCs w:val="21"/>
+          <w:lang w:eastAsia="zh-CN"/>
+        </w:rPr>
+        <w:tab/>
+      </w:r>
+      <w:r>
+        <w:rPr>
+          <w:rFonts w:hint="default"/>
+          <w:bCs/>
+          <w:sz w:val="21"/>
+          <w:szCs w:val="21"/>
+          <w:lang w:eastAsia="zh-CN"/>
+        </w:rPr>
+        <w:t>10times Time:320ms</w:t>
+      </w:r>
+    </w:p>
+    <w:p>
+      <w:pPr>
+        <w:pStyle w:val="10"/>
+        <w:rPr>
+          <w:rFonts w:hint="default"/>
+          <w:bCs/>
+          <w:sz w:val="21"/>
+          <w:szCs w:val="21"/>
+          <w:lang w:eastAsia="zh-CN"/>
+        </w:rPr>
+      </w:pPr>
+      <w:r>
+        <w:rPr>
+          <w:rFonts w:hint="default"/>
+          <w:bCs/>
+          <w:sz w:val="21"/>
+          <w:szCs w:val="21"/>
+          <w:lang w:eastAsia="zh-CN"/>
+        </w:rPr>
+        <w:t>......</w:t>
+      </w:r>
+    </w:p>
+    <w:p>
+      <w:pPr>
+        <w:pStyle w:val="10"/>
+        <w:rPr>
+          <w:rFonts w:hint="default"/>
+          <w:bCs/>
+          <w:sz w:val="21"/>
+          <w:szCs w:val="21"/>
+          <w:lang w:eastAsia="zh-CN"/>
+        </w:rPr>
+      </w:pPr>
     </w:p>
     <w:p>
       <w:pPr>
@@ -216,6 +615,165 @@
         </w:rPr>
         <w:t>Conclusion</w:t>
       </w:r>
+    </w:p>
+    <w:p>
+      <w:pPr>
+        <w:pStyle w:val="10"/>
+        <w:rPr>
+          <w:bCs/>
+          <w:sz w:val="21"/>
+          <w:szCs w:val="21"/>
+          <w:lang w:eastAsia="zh-CN"/>
+        </w:rPr>
+      </w:pPr>
+      <w:r>
+        <w:rPr>
+          <w:bCs/>
+          <w:sz w:val="21"/>
+          <w:szCs w:val="21"/>
+          <w:lang w:eastAsia="zh-CN"/>
+        </w:rPr>
+        <w:t>· For different array size:</w:t>
+      </w:r>
+    </w:p>
+    <w:p>
+      <w:pPr>
+        <w:pStyle w:val="10"/>
+        <w:rPr>
+          <w:bCs/>
+          <w:sz w:val="21"/>
+          <w:szCs w:val="21"/>
+          <w:lang w:eastAsia="zh-CN"/>
+        </w:rPr>
+      </w:pPr>
+      <w:r>
+        <w:rPr>
+          <w:bCs/>
+          <w:sz w:val="21"/>
+          <w:szCs w:val="21"/>
+          <w:lang w:eastAsia="zh-CN"/>
+        </w:rPr>
+        <w:t>Keep the cutoff the same number, if the array is smaller the average sort time will be shorter than the larger array.</w:t>
+      </w:r>
+    </w:p>
+    <w:p>
+      <w:pPr>
+        <w:pStyle w:val="10"/>
+        <w:rPr>
+          <w:bCs/>
+          <w:sz w:val="21"/>
+          <w:szCs w:val="21"/>
+          <w:lang w:eastAsia="zh-CN"/>
+        </w:rPr>
+      </w:pPr>
+      <w:r>
+        <w:rPr>
+          <w:bCs/>
+          <w:sz w:val="21"/>
+          <w:szCs w:val="21"/>
+          <w:lang w:eastAsia="zh-CN"/>
+        </w:rPr>
+        <w:t xml:space="preserve">· </w:t>
+      </w:r>
+      <w:r>
+        <w:rPr>
+          <w:bCs/>
+          <w:sz w:val="21"/>
+          <w:szCs w:val="21"/>
+          <w:lang w:eastAsia="zh-CN"/>
+        </w:rPr>
+        <w:t>For different number of threads sorting parallel:</w:t>
+      </w:r>
+    </w:p>
+    <w:p>
+      <w:pPr>
+        <w:pStyle w:val="10"/>
+        <w:rPr>
+          <w:bCs/>
+          <w:sz w:val="21"/>
+          <w:szCs w:val="21"/>
+          <w:lang w:eastAsia="zh-CN"/>
+        </w:rPr>
+      </w:pPr>
+      <w:r>
+        <w:rPr>
+          <w:bCs/>
+          <w:sz w:val="21"/>
+          <w:szCs w:val="21"/>
+          <w:lang w:eastAsia="zh-CN"/>
+        </w:rPr>
+        <w:t>Within larger thread pool the average time is smaller (</w:t>
+      </w:r>
+      <w:r>
+        <w:rPr>
+          <w:rFonts w:hint="default"/>
+          <w:bCs/>
+          <w:sz w:val="21"/>
+          <w:szCs w:val="21"/>
+          <w:lang w:eastAsia="zh-CN"/>
+        </w:rPr>
+        <w:t>CPU of the machine used to do the experiments has 8 cores</w:t>
+      </w:r>
+      <w:r>
+        <w:rPr>
+          <w:bCs/>
+          <w:sz w:val="21"/>
+          <w:szCs w:val="21"/>
+          <w:lang w:eastAsia="zh-CN"/>
+        </w:rPr>
+        <w:t>).</w:t>
+      </w:r>
+    </w:p>
+    <w:p>
+      <w:pPr>
+        <w:pStyle w:val="10"/>
+        <w:rPr>
+          <w:bCs/>
+          <w:sz w:val="21"/>
+          <w:szCs w:val="21"/>
+          <w:lang w:eastAsia="zh-CN"/>
+        </w:rPr>
+      </w:pPr>
+      <w:r>
+        <w:rPr>
+          <w:bCs/>
+          <w:sz w:val="21"/>
+          <w:szCs w:val="21"/>
+          <w:lang w:eastAsia="zh-CN"/>
+        </w:rPr>
+        <w:t xml:space="preserve">· </w:t>
+      </w:r>
+      <w:r>
+        <w:rPr>
+          <w:bCs/>
+          <w:sz w:val="21"/>
+          <w:szCs w:val="21"/>
+          <w:lang w:eastAsia="zh-CN"/>
+        </w:rPr>
+        <w:t>For different cutoff:</w:t>
+      </w:r>
+    </w:p>
+    <w:p>
+      <w:pPr>
+        <w:pStyle w:val="10"/>
+        <w:rPr>
+          <w:bCs/>
+          <w:sz w:val="21"/>
+          <w:szCs w:val="21"/>
+          <w:lang w:eastAsia="zh-CN"/>
+        </w:rPr>
+      </w:pPr>
+      <w:r>
+        <w:rPr>
+          <w:bCs/>
+          <w:sz w:val="21"/>
+          <w:szCs w:val="21"/>
+          <w:lang w:eastAsia="zh-CN"/>
+        </w:rPr>
+        <w:t>In the experiments, when the ratio of cutoff and array size come to (012, 0.18) (approximately), the sort time seems to be smaller.</w:t>
+      </w:r>
+      <w:bookmarkStart w:id="0" w:name="_GoBack"/>
+      <w:bookmarkEnd w:id="0"/>
     </w:p>
     <w:p>
       <w:pPr>
@@ -289,22 +847,35 @@
     <w:p>
       <w:pPr>
         <w:pStyle w:val="10"/>
-        <w:rPr>
-          <w:rFonts w:hint="default"/>
-          <w:bCs/>
-          <w:sz w:val="21"/>
-          <w:szCs w:val="21"/>
-          <w:lang w:eastAsia="zh-CN"/>
-        </w:rPr>
-      </w:pPr>
+        <w:numPr>
+          <w:numId w:val="0"/>
+        </w:numPr>
+        <w:ind w:left="360" w:leftChars="0" w:firstLine="716" w:firstLineChars="0"/>
+        <w:rPr>
+          <w:rFonts w:ascii="Consolas" w:hAnsi="Consolas" w:cs="Consolas"/>
+          <w:color w:val="000000"/>
+          <w:sz w:val="28"/>
+          <w:szCs w:val="28"/>
+        </w:rPr>
+      </w:pPr>
+      <w:r>
+        <w:rPr>
+          <w:bCs/>
+          <w:sz w:val="21"/>
+          <w:szCs w:val="21"/>
+          <w:lang w:eastAsia="zh-CN"/>
+        </w:rPr>
+        <w:t>· For different number of threads:</w:t>
+      </w:r>
     </w:p>
     <w:p>
       <w:pPr>
         <w:pStyle w:val="10"/>
         <w:numPr>
           <w:ilvl w:val="0"/>
-          <w:numId w:val="1"/>
+          <w:numId w:val="0"/>
         </w:numPr>
+        <w:ind w:left="360" w:leftChars="0"/>
         <w:rPr>
           <w:rStyle w:val="8"/>
           <w:rFonts w:cstheme="minorHAnsi"/>
@@ -321,7 +892,44 @@
           <w:sz w:val="28"/>
           <w:szCs w:val="28"/>
         </w:rPr>
-        <w:t>Screenshot of Unit test passing</w:t>
+        <w:drawing>
+          <wp:inline distT="0" distB="0" distL="114300" distR="114300">
+            <wp:extent cx="6509385" cy="4444365"/>
+            <wp:effectExtent l="0" t="0" r="18415" b="635"/>
+            <wp:docPr id="4" name="Picture 4" descr="Screen Shot 2020-11-19 at 8.51.05 PM"/>
+            <wp:cNvGraphicFramePr>
+              <a:graphicFrameLocks xmlns:a="http://schemas.openxmlformats.org/drawingml/2006/main" noChangeAspect="1"/>
+            </wp:cNvGraphicFramePr>
+            <a:graphic xmlns:a="http://schemas.openxmlformats.org/drawingml/2006/main">
+              <a:graphicData uri="http://schemas.openxmlformats.org/drawingml/2006/picture">
+                <pic:pic xmlns:pic="http://schemas.openxmlformats.org/drawingml/2006/picture">
+                  <pic:nvPicPr>
+                    <pic:cNvPr id="4" name="Picture 4" descr="Screen Shot 2020-11-19 at 8.51.05 PM"/>
+                    <pic:cNvPicPr>
+                      <a:picLocks noChangeAspect="1"/>
+                    </pic:cNvPicPr>
+                  </pic:nvPicPr>
+                  <pic:blipFill>
+                    <a:blip r:embed="rId5"/>
+                    <a:srcRect l="1678" t="21703" r="43862" b="18810"/>
+                    <a:stretch>
+                      <a:fillRect/>
+                    </a:stretch>
+                  </pic:blipFill>
+                  <pic:spPr>
+                    <a:xfrm>
+                      <a:off x="0" y="0"/>
+                      <a:ext cx="6509385" cy="4444365"/>
+                    </a:xfrm>
+                    <a:prstGeom prst="rect">
+                      <a:avLst/>
+                    </a:prstGeom>
+                  </pic:spPr>
+                </pic:pic>
+              </a:graphicData>
+            </a:graphic>
+          </wp:inline>
+        </w:drawing>
       </w:r>
     </w:p>
     <w:p>
@@ -344,6 +952,61 @@
     <w:p>
       <w:pPr>
         <w:pStyle w:val="10"/>
+        <w:rPr>
+          <w:bCs/>
+          <w:sz w:val="21"/>
+          <w:szCs w:val="21"/>
+          <w:lang w:eastAsia="zh-CN"/>
+        </w:rPr>
+      </w:pPr>
+      <w:r>
+        <w:rPr>
+          <w:bCs/>
+          <w:sz w:val="21"/>
+          <w:szCs w:val="21"/>
+          <w:lang w:eastAsia="zh-CN"/>
+        </w:rPr>
+        <w:t>· For different array size</w:t>
+      </w:r>
+      <w:r>
+        <w:rPr>
+          <w:bCs/>
+          <w:sz w:val="21"/>
+          <w:szCs w:val="21"/>
+          <w:lang w:eastAsia="zh-CN"/>
+        </w:rPr>
+        <w:t xml:space="preserve"> &amp; different cutoff</w:t>
+      </w:r>
+      <w:r>
+        <w:rPr>
+          <w:bCs/>
+          <w:sz w:val="21"/>
+          <w:szCs w:val="21"/>
+          <w:lang w:eastAsia="zh-CN"/>
+        </w:rPr>
+        <w:t>:</w:t>
+      </w:r>
+    </w:p>
+    <w:p>
+      <w:pPr>
+        <w:pStyle w:val="10"/>
+        <w:numPr>
+          <w:ilvl w:val="0"/>
+          <w:numId w:val="0"/>
+        </w:numPr>
+        <w:ind w:left="360" w:leftChars="0"/>
+        <w:rPr>
+          <w:rStyle w:val="8"/>
+          <w:rFonts w:cstheme="minorHAnsi"/>
+          <w:color w:val="000000"/>
+          <w:sz w:val="28"/>
+          <w:szCs w:val="28"/>
+        </w:rPr>
+      </w:pPr>
+    </w:p>
+    <w:p>
+      <w:pPr>
+        <w:pStyle w:val="10"/>
         <w:ind w:left="0" w:leftChars="0" w:firstLine="0" w:firstLineChars="0"/>
         <w:rPr>
           <w:rFonts w:cstheme="minorHAnsi"/>
@@ -353,8 +1016,53 @@
           <w:shd w:val="clear" w:color="auto" w:fill="FFFFFF"/>
         </w:rPr>
       </w:pPr>
-      <w:bookmarkStart w:id="0" w:name="_GoBack"/>
-      <w:bookmarkEnd w:id="0"/>
+      <w:r>
+        <w:rPr>
+          <w:rFonts w:cstheme="minorHAnsi"/>
+          <w:color w:val="000000"/>
+          <w:sz w:val="28"/>
+          <w:szCs w:val="28"/>
+          <w:shd w:val="clear" w:color="auto" w:fill="FFFFFF"/>
+        </w:rPr>
+        <w:drawing>
+          <wp:inline distT="0" distB="0" distL="114300" distR="114300">
+            <wp:extent cx="6008370" cy="5756910"/>
+            <wp:effectExtent l="0" t="0" r="11430" b="8890"/>
+            <wp:docPr id="3" name="Picture 3" descr="Screen Shot 2020-11-19 at 8.03.26 PM"/>
+            <wp:cNvGraphicFramePr>
+              <a:graphicFrameLocks xmlns:a="http://schemas.openxmlformats.org/drawingml/2006/main" noChangeAspect="1"/>
+            </wp:cNvGraphicFramePr>
+            <a:graphic xmlns:a="http://schemas.openxmlformats.org/drawingml/2006/main">
+              <a:graphicData uri="http://schemas.openxmlformats.org/drawingml/2006/picture">
+                <pic:pic xmlns:pic="http://schemas.openxmlformats.org/drawingml/2006/picture">
+                  <pic:nvPicPr>
+                    <pic:cNvPr id="3" name="Picture 3" descr="Screen Shot 2020-11-19 at 8.03.26 PM"/>
+                    <pic:cNvPicPr>
+                      <a:picLocks noChangeAspect="1"/>
+                    </pic:cNvPicPr>
+                  </pic:nvPicPr>
+                  <pic:blipFill>
+                    <a:blip r:embed="rId6"/>
+                    <a:srcRect l="1252" t="21347" r="54923" b="11467"/>
+                    <a:stretch>
+                      <a:fillRect/>
+                    </a:stretch>
+                  </pic:blipFill>
+                  <pic:spPr>
+                    <a:xfrm>
+                      <a:off x="0" y="0"/>
+                      <a:ext cx="6008370" cy="5756910"/>
+                    </a:xfrm>
+                    <a:prstGeom prst="rect">
+                      <a:avLst/>
+                    </a:prstGeom>
+                  </pic:spPr>
+                </pic:pic>
+              </a:graphicData>
+            </a:graphic>
+          </wp:inline>
+        </w:drawing>
+      </w:r>
     </w:p>
     <w:sectPr>
       <w:headerReference r:id="rId3" w:type="default"/>

</xml_diff>